<commit_message>
added RMSLE to the Linear and Forest model scripts
</commit_message>
<xml_diff>
--- a/PPT_Topics.docx
+++ b/PPT_Topics.docx
@@ -179,6 +179,33 @@
           <w:numId w:val="1"/>
         </w:numPr>
       </w:pPr>
+      <w:r>
+        <w:t xml:space="preserve">Manual </w:t>
+      </w:r>
+      <w:proofErr w:type="spellStart"/>
+      <w:r>
+        <w:t>feture</w:t>
+      </w:r>
+      <w:proofErr w:type="spellEnd"/>
+      <w:r>
+        <w:t xml:space="preserve"> removal – Id, </w:t>
+      </w:r>
+      <w:proofErr w:type="spellStart"/>
+      <w:r>
+        <w:t>GargeAge</w:t>
+      </w:r>
+      <w:proofErr w:type="spellEnd"/>
+      <w:r>
+        <w:t xml:space="preserve">, </w:t>
+      </w:r>
+      <w:proofErr w:type="spellStart"/>
+      <w:r>
+        <w:t>Garage_No</w:t>
+      </w:r>
+      <w:proofErr w:type="spellEnd"/>
+      <w:r>
+        <w:t>, sparse features</w:t>
+      </w:r>
       <w:bookmarkStart w:id="0" w:name="_GoBack"/>
       <w:bookmarkEnd w:id="0"/>
     </w:p>

</xml_diff>

<commit_message>
update for PPT topics and ridge code
</commit_message>
<xml_diff>
--- a/PPT_Topics.docx
+++ b/PPT_Topics.docx
@@ -24,6 +24,21 @@
     </w:p>
     <w:p>
       <w:pPr>
+        <w:rPr>
+          <w:b/>
+          <w:u w:val="single"/>
+        </w:rPr>
+      </w:pPr>
+      <w:r>
+        <w:rPr>
+          <w:b/>
+          <w:u w:val="single"/>
+        </w:rPr>
+        <w:t>Data cleaning</w:t>
+      </w:r>
+    </w:p>
+    <w:p>
+      <w:pPr>
         <w:pStyle w:val="ListParagraph"/>
         <w:numPr>
           <w:ilvl w:val="0"/>
@@ -206,6 +221,65 @@
       <w:r>
         <w:t>, sparse features</w:t>
       </w:r>
+    </w:p>
+    <w:p>
+      <w:pPr>
+        <w:pStyle w:val="ListParagraph"/>
+      </w:pPr>
+    </w:p>
+    <w:p>
+      <w:pPr>
+        <w:rPr>
+          <w:b/>
+          <w:u w:val="single"/>
+        </w:rPr>
+      </w:pPr>
+      <w:r>
+        <w:rPr>
+          <w:b/>
+          <w:u w:val="single"/>
+        </w:rPr>
+        <w:t>Feature selection</w:t>
+      </w:r>
+    </w:p>
+    <w:p>
+      <w:pPr>
+        <w:rPr>
+          <w:b/>
+          <w:u w:val="single"/>
+        </w:rPr>
+      </w:pPr>
+    </w:p>
+    <w:p>
+      <w:pPr>
+        <w:rPr>
+          <w:b/>
+          <w:u w:val="single"/>
+        </w:rPr>
+      </w:pPr>
+      <w:r>
+        <w:rPr>
+          <w:b/>
+          <w:u w:val="single"/>
+        </w:rPr>
+        <w:t>Analysis with different models</w:t>
+      </w:r>
+    </w:p>
+    <w:p>
+      <w:pPr>
+        <w:rPr>
+          <w:b/>
+          <w:u w:val="single"/>
+        </w:rPr>
+      </w:pPr>
+    </w:p>
+    <w:p>
+      <w:pPr>
+        <w:rPr>
+          <w:b/>
+          <w:u w:val="single"/>
+        </w:rPr>
+      </w:pPr>
       <w:bookmarkStart w:id="0" w:name="_GoBack"/>
       <w:bookmarkEnd w:id="0"/>
     </w:p>
@@ -217,6 +291,56 @@
     </w:sectPr>
   </w:body>
 </w:document>
+</file>
+
+<file path=word/endnotes.xml><?xml version="1.0" encoding="utf-8"?>
+<w:endnotes xmlns:wpc="http://schemas.microsoft.com/office/word/2010/wordprocessingCanvas" xmlns:cx="http://schemas.microsoft.com/office/drawing/2014/chartex" xmlns:cx1="http://schemas.microsoft.com/office/drawing/2015/9/8/chartex" xmlns:cx2="http://schemas.microsoft.com/office/drawing/2015/10/21/chartex" xmlns:cx3="http://schemas.microsoft.com/office/drawing/2016/5/9/chartex" xmlns:cx4="http://schemas.microsoft.com/office/drawing/2016/5/10/chartex" xmlns:cx5="http://schemas.microsoft.com/office/drawing/2016/5/11/chartex" xmlns:cx6="http://schemas.microsoft.com/office/drawing/2016/5/12/chartex" xmlns:cx7="http://schemas.microsoft.com/office/drawing/2016/5/13/chartex" xmlns:cx8="http://schemas.microsoft.com/office/drawing/2016/5/14/chartex" xmlns:mc="http://schemas.openxmlformats.org/markup-compatibility/2006" xmlns:aink="http://schemas.microsoft.com/office/drawing/2016/ink" xmlns:am3d="http://schemas.microsoft.com/office/drawing/2017/model3d" xmlns:o="urn:schemas-microsoft-com:office:office" xmlns:r="http://schemas.openxmlformats.org/officeDocument/2006/relationships" xmlns:m="http://schemas.openxmlformats.org/officeDocument/2006/math" xmlns:v="urn:schemas-microsoft-com:vml" xmlns:wp14="http://schemas.microsoft.com/office/word/2010/wordprocessingDrawing" xmlns:wp="http://schemas.openxmlformats.org/drawingml/2006/wordprocessingDrawing" xmlns:w10="urn:schemas-microsoft-com:office:word" xmlns:w="http://schemas.openxmlformats.org/wordprocessingml/2006/main" xmlns:w14="http://schemas.microsoft.com/office/word/2010/wordml" xmlns:w15="http://schemas.microsoft.com/office/word/2012/wordml" xmlns:w16cid="http://schemas.microsoft.com/office/word/2016/wordml/cid" xmlns:w16se="http://schemas.microsoft.com/office/word/2015/wordml/symex" xmlns:wpg="http://schemas.microsoft.com/office/word/2010/wordprocessingGroup" xmlns:wpi="http://schemas.microsoft.com/office/word/2010/wordprocessingInk" xmlns:wne="http://schemas.microsoft.com/office/word/2006/wordml" xmlns:wps="http://schemas.microsoft.com/office/word/2010/wordprocessingShape" mc:Ignorable="w14 w15 w16se w16cid wp14">
+  <w:endnote w:type="separator" w:id="-1">
+    <w:p>
+      <w:pPr>
+        <w:spacing w:after="0" w:line="240" w:lineRule="auto"/>
+      </w:pPr>
+      <w:r>
+        <w:separator/>
+      </w:r>
+    </w:p>
+  </w:endnote>
+  <w:endnote w:type="continuationSeparator" w:id="0">
+    <w:p>
+      <w:pPr>
+        <w:spacing w:after="0" w:line="240" w:lineRule="auto"/>
+      </w:pPr>
+      <w:r>
+        <w:continuationSeparator/>
+      </w:r>
+    </w:p>
+  </w:endnote>
+</w:endnotes>
+</file>
+
+<file path=word/footnotes.xml><?xml version="1.0" encoding="utf-8"?>
+<w:footnotes xmlns:wpc="http://schemas.microsoft.com/office/word/2010/wordprocessingCanvas" xmlns:cx="http://schemas.microsoft.com/office/drawing/2014/chartex" xmlns:cx1="http://schemas.microsoft.com/office/drawing/2015/9/8/chartex" xmlns:cx2="http://schemas.microsoft.com/office/drawing/2015/10/21/chartex" xmlns:cx3="http://schemas.microsoft.com/office/drawing/2016/5/9/chartex" xmlns:cx4="http://schemas.microsoft.com/office/drawing/2016/5/10/chartex" xmlns:cx5="http://schemas.microsoft.com/office/drawing/2016/5/11/chartex" xmlns:cx6="http://schemas.microsoft.com/office/drawing/2016/5/12/chartex" xmlns:cx7="http://schemas.microsoft.com/office/drawing/2016/5/13/chartex" xmlns:cx8="http://schemas.microsoft.com/office/drawing/2016/5/14/chartex" xmlns:mc="http://schemas.openxmlformats.org/markup-compatibility/2006" xmlns:aink="http://schemas.microsoft.com/office/drawing/2016/ink" xmlns:am3d="http://schemas.microsoft.com/office/drawing/2017/model3d" xmlns:o="urn:schemas-microsoft-com:office:office" xmlns:r="http://schemas.openxmlformats.org/officeDocument/2006/relationships" xmlns:m="http://schemas.openxmlformats.org/officeDocument/2006/math" xmlns:v="urn:schemas-microsoft-com:vml" xmlns:wp14="http://schemas.microsoft.com/office/word/2010/wordprocessingDrawing" xmlns:wp="http://schemas.openxmlformats.org/drawingml/2006/wordprocessingDrawing" xmlns:w10="urn:schemas-microsoft-com:office:word" xmlns:w="http://schemas.openxmlformats.org/wordprocessingml/2006/main" xmlns:w14="http://schemas.microsoft.com/office/word/2010/wordml" xmlns:w15="http://schemas.microsoft.com/office/word/2012/wordml" xmlns:w16cid="http://schemas.microsoft.com/office/word/2016/wordml/cid" xmlns:w16se="http://schemas.microsoft.com/office/word/2015/wordml/symex" xmlns:wpg="http://schemas.microsoft.com/office/word/2010/wordprocessingGroup" xmlns:wpi="http://schemas.microsoft.com/office/word/2010/wordprocessingInk" xmlns:wne="http://schemas.microsoft.com/office/word/2006/wordml" xmlns:wps="http://schemas.microsoft.com/office/word/2010/wordprocessingShape" mc:Ignorable="w14 w15 w16se w16cid wp14">
+  <w:footnote w:type="separator" w:id="-1">
+    <w:p>
+      <w:pPr>
+        <w:spacing w:after="0" w:line="240" w:lineRule="auto"/>
+      </w:pPr>
+      <w:r>
+        <w:separator/>
+      </w:r>
+    </w:p>
+  </w:footnote>
+  <w:footnote w:type="continuationSeparator" w:id="0">
+    <w:p>
+      <w:pPr>
+        <w:spacing w:after="0" w:line="240" w:lineRule="auto"/>
+      </w:pPr>
+      <w:r>
+        <w:continuationSeparator/>
+      </w:r>
+    </w:p>
+  </w:footnote>
+</w:footnotes>
 </file>
 
 <file path=word/numbering.xml><?xml version="1.0" encoding="utf-8"?>
@@ -752,6 +876,50 @@
       <w:contextualSpacing/>
     </w:pPr>
   </w:style>
+  <w:style w:type="paragraph" w:styleId="Header">
+    <w:name w:val="header"/>
+    <w:basedOn w:val="Normal"/>
+    <w:link w:val="HeaderChar"/>
+    <w:uiPriority w:val="99"/>
+    <w:unhideWhenUsed/>
+    <w:rsid w:val="009F7CCB"/>
+    <w:pPr>
+      <w:tabs>
+        <w:tab w:val="center" w:pos="4680"/>
+        <w:tab w:val="right" w:pos="9360"/>
+      </w:tabs>
+      <w:spacing w:after="0" w:line="240" w:lineRule="auto"/>
+    </w:pPr>
+  </w:style>
+  <w:style w:type="character" w:customStyle="1" w:styleId="HeaderChar">
+    <w:name w:val="Header Char"/>
+    <w:basedOn w:val="DefaultParagraphFont"/>
+    <w:link w:val="Header"/>
+    <w:uiPriority w:val="99"/>
+    <w:rsid w:val="009F7CCB"/>
+  </w:style>
+  <w:style w:type="paragraph" w:styleId="Footer">
+    <w:name w:val="footer"/>
+    <w:basedOn w:val="Normal"/>
+    <w:link w:val="FooterChar"/>
+    <w:uiPriority w:val="99"/>
+    <w:unhideWhenUsed/>
+    <w:rsid w:val="009F7CCB"/>
+    <w:pPr>
+      <w:tabs>
+        <w:tab w:val="center" w:pos="4680"/>
+        <w:tab w:val="right" w:pos="9360"/>
+      </w:tabs>
+      <w:spacing w:after="0" w:line="240" w:lineRule="auto"/>
+    </w:pPr>
+  </w:style>
+  <w:style w:type="character" w:customStyle="1" w:styleId="FooterChar">
+    <w:name w:val="Footer Char"/>
+    <w:basedOn w:val="DefaultParagraphFont"/>
+    <w:link w:val="Footer"/>
+    <w:uiPriority w:val="99"/>
+    <w:rsid w:val="009F7CCB"/>
+  </w:style>
 </w:styles>
 </file>
 

</xml_diff>